<commit_message>
one more line added
</commit_message>
<xml_diff>
--- a/new.docx
+++ b/new.docx
@@ -65,6 +65,19 @@
           <w:lang w:val="en-US"/>
         </w:rPr>
         <w:t>Sanath, Vignesh,Theerthesh</w:t>
+      </w:r>
+    </w:p>
+    <w:p>
+      <w:pPr>
+        <w:rPr>
+          <w:lang w:val="en-US"/>
+        </w:rPr>
+      </w:pPr>
+      <w:r>
+        <w:rPr>
+          <w:lang w:val="en-US"/>
+        </w:rPr>
+        <w:t>Hello, How are you</w:t>
       </w:r>
     </w:p>
     <w:sectPr>

</xml_diff>